<commit_message>
changes up through module 3 based on ruth feedback
</commit_message>
<xml_diff>
--- a/Stat5100/course/S21 Syllabus (Stat 5100).docx
+++ b/Stat5100/course/S21 Syllabus (Stat 5100).docx
@@ -4472,6 +4472,24 @@
       <w:r>
         <w:rPr>
           <w:rFonts w:asciiTheme="minorHAnsi" w:hAnsiTheme="minorHAnsi"/>
+          <w:b/>
+          <w:bCs/>
+          <w:sz w:val="24"/>
+          <w:szCs w:val="24"/>
+        </w:rPr>
+        <w:t>Note that the report must be submitted within two weeks of the completed activity.</w:t>
+      </w:r>
+      <w:r>
+        <w:rPr>
+          <w:rFonts w:asciiTheme="minorHAnsi" w:hAnsiTheme="minorHAnsi"/>
+          <w:sz w:val="24"/>
+          <w:szCs w:val="24"/>
+        </w:rPr>
+        <w:t xml:space="preserve"> </w:t>
+      </w:r>
+      <w:r>
+        <w:rPr>
+          <w:rFonts w:asciiTheme="minorHAnsi" w:hAnsiTheme="minorHAnsi"/>
           <w:sz w:val="24"/>
           <w:szCs w:val="24"/>
         </w:rPr>
@@ -4501,37 +4519,14 @@
           <w:szCs w:val="32"/>
         </w:rPr>
       </w:pPr>
-    </w:p>
-    <w:p>
-      <w:pPr>
-        <w:pStyle w:val="PlainText"/>
-        <w:jc w:val="both"/>
+      <w:r>
         <w:rPr>
           <w:rFonts w:asciiTheme="minorHAnsi" w:hAnsiTheme="minorHAnsi"/>
           <w:b/>
           <w:sz w:val="32"/>
           <w:szCs w:val="32"/>
         </w:rPr>
-      </w:pPr>
-    </w:p>
-    <w:p>
-      <w:pPr>
-        <w:pStyle w:val="PlainText"/>
-        <w:jc w:val="both"/>
-        <w:rPr>
-          <w:rFonts w:asciiTheme="minorHAnsi" w:hAnsiTheme="minorHAnsi"/>
-          <w:b/>
-          <w:sz w:val="32"/>
-          <w:szCs w:val="32"/>
-        </w:rPr>
-      </w:pPr>
-      <w:r>
-        <w:rPr>
-          <w:rFonts w:asciiTheme="minorHAnsi" w:hAnsiTheme="minorHAnsi"/>
-          <w:b/>
-          <w:sz w:val="32"/>
-          <w:szCs w:val="32"/>
-        </w:rPr>
+        <w:lastRenderedPageBreak/>
         <w:t>Materials</w:t>
       </w:r>
     </w:p>
@@ -4680,25 +4675,7 @@
           <w:sz w:val="24"/>
           <w:szCs w:val="24"/>
         </w:rPr>
-        <w:t xml:space="preserve">Bowerman and </w:t>
-      </w:r>
-      <w:proofErr w:type="spellStart"/>
-      <w:r>
-        <w:rPr>
-          <w:rFonts w:asciiTheme="minorHAnsi" w:hAnsiTheme="minorHAnsi"/>
-          <w:sz w:val="24"/>
-          <w:szCs w:val="24"/>
-        </w:rPr>
-        <w:t>O’Connel</w:t>
-      </w:r>
-      <w:proofErr w:type="spellEnd"/>
-      <w:r>
-        <w:rPr>
-          <w:rFonts w:asciiTheme="minorHAnsi" w:hAnsiTheme="minorHAnsi"/>
-          <w:sz w:val="24"/>
-          <w:szCs w:val="24"/>
-        </w:rPr>
-        <w:t xml:space="preserve"> (1993)</w:t>
+        <w:t>Bowerman and O’Connel (1993)</w:t>
       </w:r>
     </w:p>
     <w:p>
@@ -5696,6 +5673,18 @@
         </w:rPr>
         <w:t xml:space="preserve">Taking time to understand the provided example code before using it. </w:t>
       </w:r>
+    </w:p>
+    <w:p>
+      <w:pPr>
+        <w:pStyle w:val="PlainText"/>
+        <w:jc w:val="both"/>
+        <w:rPr>
+          <w:rFonts w:asciiTheme="minorHAnsi" w:hAnsiTheme="minorHAnsi"/>
+          <w:b/>
+          <w:sz w:val="32"/>
+          <w:szCs w:val="32"/>
+        </w:rPr>
+      </w:pPr>
     </w:p>
     <w:p>
       <w:pPr>
@@ -5815,25 +5804,7 @@
           <w:sz w:val="24"/>
           <w:szCs w:val="24"/>
         </w:rPr>
-        <w:t>, usu.edu/</w:t>
-      </w:r>
-      <w:proofErr w:type="spellStart"/>
-      <w:r>
-        <w:rPr>
-          <w:rFonts w:asciiTheme="minorHAnsi" w:hAnsiTheme="minorHAnsi"/>
-          <w:sz w:val="24"/>
-          <w:szCs w:val="24"/>
-        </w:rPr>
-        <w:t>drc</w:t>
-      </w:r>
-      <w:proofErr w:type="spellEnd"/>
-      <w:r>
-        <w:rPr>
-          <w:rFonts w:asciiTheme="minorHAnsi" w:hAnsiTheme="minorHAnsi"/>
-          <w:sz w:val="24"/>
-          <w:szCs w:val="24"/>
-        </w:rPr>
-        <w:t xml:space="preserve">). All disability-related accommodations must be approved by the DRC. Once approved, the DRC will coordinate with faculty to provide accommodations. </w:t>
+        <w:t xml:space="preserve">, usu.edu/drc). All disability-related accommodations must be approved by the DRC. Once approved, the DRC will coordinate with faculty to provide accommodations. </w:t>
       </w:r>
     </w:p>
     <w:p>
@@ -6210,100 +6181,40 @@
           <w:sz w:val="24"/>
           <w:szCs w:val="24"/>
         </w:rPr>
-        <w:t xml:space="preserve">Mental health is critically important for the success of USU students. As a student, you may experience a range of issues that can cause barriers to </w:t>
-      </w:r>
-      <w:proofErr w:type="gramStart"/>
-      <w:r>
+        <w:t>Mental health is critically important for the success of USU students. As a student, you may experience a range of issues that can cause barriers to learning, such as strained relationships, increased anxiety, alcohol/drug problems, feeling down, difficulty concentrating and/or lack of motivation. These mental health concerns or stressful events may lead to diminished academic performance or reduce your ability to participate in daily activities. Utah State University provides free services for students to assist them with addressing these and other concerns. You can learn more about the broad range of confidential mental health services available on campus at Counseling and Psychological Services (CAPS).</w:t>
+      </w:r>
+    </w:p>
+    <w:p>
+      <w:pPr>
+        <w:pStyle w:val="PlainText"/>
+        <w:jc w:val="both"/>
         <w:rPr>
           <w:rFonts w:asciiTheme="minorHAnsi" w:hAnsiTheme="minorHAnsi" w:cs="Times New Roman"/>
           <w:color w:val="000000" w:themeColor="text1"/>
           <w:sz w:val="24"/>
           <w:szCs w:val="24"/>
         </w:rPr>
-        <w:t>learning</w:t>
-      </w:r>
-      <w:proofErr w:type="gramEnd"/>
-      <w:r>
+      </w:pPr>
+    </w:p>
+    <w:p>
+      <w:pPr>
+        <w:pStyle w:val="PlainText"/>
+        <w:jc w:val="both"/>
         <w:rPr>
           <w:rFonts w:asciiTheme="minorHAnsi" w:hAnsiTheme="minorHAnsi" w:cs="Times New Roman"/>
           <w:color w:val="000000" w:themeColor="text1"/>
           <w:sz w:val="24"/>
           <w:szCs w:val="24"/>
         </w:rPr>
-        <w:t>, such as strained relationships, increased anxiety, alcohol/drug problems, feeling down, difficulty concentrating and/or lack of motivation. These mental health concerns or stressful events may lead to diminished academic performance or reduce your ability to participate in daily activities. Utah State University provides free services for students to assist them with addressing these and other concerns. You can learn more about the broad range of confidential mental health services available on campus at Counseling and Psychological Services (CAPS).</w:t>
-      </w:r>
-    </w:p>
-    <w:p>
-      <w:pPr>
-        <w:pStyle w:val="PlainText"/>
-        <w:jc w:val="both"/>
+      </w:pPr>
+      <w:r>
         <w:rPr>
           <w:rFonts w:asciiTheme="minorHAnsi" w:hAnsiTheme="minorHAnsi" w:cs="Times New Roman"/>
           <w:color w:val="000000" w:themeColor="text1"/>
           <w:sz w:val="24"/>
           <w:szCs w:val="24"/>
         </w:rPr>
-      </w:pPr>
-    </w:p>
-    <w:p>
-      <w:pPr>
-        <w:pStyle w:val="PlainText"/>
-        <w:jc w:val="both"/>
-        <w:rPr>
-          <w:rFonts w:asciiTheme="minorHAnsi" w:hAnsiTheme="minorHAnsi" w:cs="Times New Roman"/>
-          <w:color w:val="000000" w:themeColor="text1"/>
-          <w:sz w:val="24"/>
-          <w:szCs w:val="24"/>
-        </w:rPr>
-      </w:pPr>
-      <w:r>
-        <w:rPr>
-          <w:rFonts w:asciiTheme="minorHAnsi" w:hAnsiTheme="minorHAnsi" w:cs="Times New Roman"/>
-          <w:color w:val="000000" w:themeColor="text1"/>
-          <w:sz w:val="24"/>
-          <w:szCs w:val="24"/>
-        </w:rPr>
-        <w:t>Students are also encouraged to download the “</w:t>
-      </w:r>
-      <w:proofErr w:type="spellStart"/>
-      <w:r>
-        <w:rPr>
-          <w:rFonts w:asciiTheme="minorHAnsi" w:hAnsiTheme="minorHAnsi" w:cs="Times New Roman"/>
-          <w:color w:val="000000" w:themeColor="text1"/>
-          <w:sz w:val="24"/>
-          <w:szCs w:val="24"/>
-        </w:rPr>
-        <w:t>SafeUT</w:t>
-      </w:r>
-      <w:proofErr w:type="spellEnd"/>
-      <w:r>
-        <w:rPr>
-          <w:rFonts w:asciiTheme="minorHAnsi" w:hAnsiTheme="minorHAnsi" w:cs="Times New Roman"/>
-          <w:color w:val="000000" w:themeColor="text1"/>
-          <w:sz w:val="24"/>
-          <w:szCs w:val="24"/>
-        </w:rPr>
-        <w:t xml:space="preserve"> App” to their smartphones. The </w:t>
-      </w:r>
-      <w:proofErr w:type="spellStart"/>
-      <w:r>
-        <w:rPr>
-          <w:rFonts w:asciiTheme="minorHAnsi" w:hAnsiTheme="minorHAnsi" w:cs="Times New Roman"/>
-          <w:color w:val="000000" w:themeColor="text1"/>
-          <w:sz w:val="24"/>
-          <w:szCs w:val="24"/>
-        </w:rPr>
-        <w:t>SafeUT</w:t>
-      </w:r>
-      <w:proofErr w:type="spellEnd"/>
-      <w:r>
-        <w:rPr>
-          <w:rFonts w:asciiTheme="minorHAnsi" w:hAnsiTheme="minorHAnsi" w:cs="Times New Roman"/>
-          <w:color w:val="000000" w:themeColor="text1"/>
-          <w:sz w:val="24"/>
-          <w:szCs w:val="24"/>
-        </w:rPr>
-        <w:t xml:space="preserve"> application is a 24/7 statewide crisis text and tip service that provides real-time crisis intervention to students through texting and a confidential tip program that can help anyone with emotional crises, bullying, relationship problems, mental health, or suicide related issues.</w:t>
+        <w:t>Students are also encouraged to download the “SafeUT App” to their smartphones. The SafeUT application is a 24/7 statewide crisis text and tip service that provides real-time crisis intervention to students through texting and a confidential tip program that can help anyone with emotional crises, bullying, relationship problems, mental health, or suicide related issues.</w:t>
       </w:r>
     </w:p>
     <w:p>
@@ -7603,25 +7514,7 @@
           <w:sz w:val="24"/>
           <w:szCs w:val="24"/>
         </w:rPr>
-        <w:t>Box-Jenkins / ARIMA(p, d, q) models (</w:t>
-      </w:r>
-      <w:proofErr w:type="spellStart"/>
-      <w:r>
-        <w:rPr>
-          <w:rFonts w:asciiTheme="minorHAnsi" w:hAnsiTheme="minorHAnsi"/>
-          <w:sz w:val="24"/>
-          <w:szCs w:val="24"/>
-        </w:rPr>
-        <w:t>Borrowman</w:t>
-      </w:r>
-      <w:proofErr w:type="spellEnd"/>
-      <w:r>
-        <w:rPr>
-          <w:rFonts w:asciiTheme="minorHAnsi" w:hAnsiTheme="minorHAnsi"/>
-          <w:sz w:val="24"/>
-          <w:szCs w:val="24"/>
-        </w:rPr>
-        <w:t xml:space="preserve"> and O’Connell)</w:t>
+        <w:t>Box-Jenkins / ARIMA(p, d, q) models (Borrowman and O’Connell)</w:t>
       </w:r>
     </w:p>
     <w:p>

</xml_diff>